<commit_message>
The biggest addition here is the implementation of sessions and password encryption. Using JSON Web Token stoed in the browsers local storage for session persistence. My backend FastAPI issues and verifies token and frontend stores and attaches them to future requests. I have yet to implement log out for session termination, but I wanted to get this working first. I also made some minor structural changes to the code for better readability and took out some variables that I wasn't using
</commit_message>
<xml_diff>
--- a/Database Requirements.docx
+++ b/Database Requirements.docx
@@ -5,6 +5,12 @@
     <w:p>
       <w:pPr>
         <w:jc w:val="center"/>
+        <w:rPr>
+          <w:b/>
+          <w:bCs/>
+          <w:sz w:val="32"/>
+          <w:szCs w:val="32"/>
+        </w:rPr>
       </w:pPr>
       <w:r>
         <w:rPr>
@@ -16,6 +22,88 @@
         <w:t>Database Requirements</w:t>
       </w:r>
     </w:p>
+    <w:p>
+      <w:pPr>
+        <w:rPr>
+          <w:b/>
+          <w:bCs/>
+        </w:rPr>
+      </w:pPr>
+      <w:r>
+        <w:rPr>
+          <w:b/>
+          <w:bCs/>
+        </w:rPr>
+        <w:t>Notes:</w:t>
+      </w:r>
+    </w:p>
+    <w:p>
+      <w:pPr>
+        <w:pStyle w:val="ListParagraph"/>
+        <w:numPr>
+          <w:ilvl w:val="0"/>
+          <w:numId w:val="1"/>
+        </w:numPr>
+      </w:pPr>
+      <w:r>
+        <w:t xml:space="preserve">Need to change the snippets table where </w:t>
+      </w:r>
+      <w:proofErr w:type="spellStart"/>
+      <w:r>
+        <w:rPr>
+          <w:u w:val="single"/>
+        </w:rPr>
+        <w:t>difficultyLv</w:t>
+      </w:r>
+      <w:proofErr w:type="spellEnd"/>
+      <w:r>
+        <w:t xml:space="preserve"> should be changed to char(#) and instead of 1-10, we have easy, </w:t>
+      </w:r>
+      <w:proofErr w:type="spellStart"/>
+      <w:r>
+        <w:t>meadium</w:t>
+      </w:r>
+      <w:proofErr w:type="spellEnd"/>
+      <w:r>
+        <w:t xml:space="preserve">, and hard. </w:t>
+      </w:r>
+    </w:p>
+    <w:p>
+      <w:pPr>
+        <w:pStyle w:val="ListParagraph"/>
+        <w:numPr>
+          <w:ilvl w:val="1"/>
+          <w:numId w:val="1"/>
+        </w:numPr>
+      </w:pPr>
+      <w:r>
+        <w:t xml:space="preserve">This will be better for storing and for </w:t>
+      </w:r>
+      <w:proofErr w:type="spellStart"/>
+      <w:r>
+        <w:t>displaing</w:t>
+      </w:r>
+      <w:proofErr w:type="spellEnd"/>
+      <w:r>
+        <w:t xml:space="preserve"> percent% for users</w:t>
+      </w:r>
+    </w:p>
+    <w:p/>
+    <w:p>
+      <w:pPr>
+        <w:rPr>
+          <w:b/>
+          <w:bCs/>
+        </w:rPr>
+      </w:pPr>
+      <w:r>
+        <w:rPr>
+          <w:b/>
+          <w:bCs/>
+        </w:rPr>
+        <w:t>Table structure:</w:t>
+      </w:r>
+    </w:p>
     <w:sectPr>
       <w:pgSz w:w="12240" w:h="15840"/>
       <w:pgMar w:top="1440" w:right="1440" w:bottom="1440" w:left="1440" w:header="720" w:footer="720" w:gutter="0"/>
@@ -24,6 +112,103 @@
     </w:sectPr>
   </w:body>
 </w:document>
+</file>
+
+<file path=word/numbering.xml><?xml version="1.0" encoding="utf-8"?>
+<w:numbering xmlns:wpc="http://schemas.microsoft.com/office/word/2010/wordprocessingCanvas" xmlns:cx="http://schemas.microsoft.com/office/drawing/2014/chartex" xmlns:cx1="http://schemas.microsoft.com/office/drawing/2015/9/8/chartex" xmlns:cx2="http://schemas.microsoft.com/office/drawing/2015/10/21/chartex" xmlns:cx3="http://schemas.microsoft.com/office/drawing/2016/5/9/chartex" xmlns:cx4="http://schemas.microsoft.com/office/drawing/2016/5/10/chartex" xmlns:cx5="http://schemas.microsoft.com/office/drawing/2016/5/11/chartex" xmlns:cx6="http://schemas.microsoft.com/office/drawing/2016/5/12/chartex" xmlns:cx7="http://schemas.microsoft.com/office/drawing/2016/5/13/chartex" xmlns:cx8="http://schemas.microsoft.com/office/drawing/2016/5/14/chartex" xmlns:mc="http://schemas.openxmlformats.org/markup-compatibility/2006" xmlns:aink="http://schemas.microsoft.com/office/drawing/2016/ink" xmlns:am3d="http://schemas.microsoft.com/office/drawing/2017/model3d" xmlns:o="urn:schemas-microsoft-com:office:office" xmlns:oel="http://schemas.microsoft.com/office/2019/extlst" xmlns:r="http://schemas.openxmlformats.org/officeDocument/2006/relationships" xmlns:m="http://schemas.openxmlformats.org/officeDocument/2006/math" xmlns:v="urn:schemas-microsoft-com:vml" xmlns:wp14="http://schemas.microsoft.com/office/word/2010/wordprocessingDrawing" xmlns:wp="http://schemas.openxmlformats.org/drawingml/2006/wordprocessingDrawing" xmlns:w10="urn:schemas-microsoft-com:office:word" xmlns:w="http://schemas.openxmlformats.org/wordprocessingml/2006/main" xmlns:w14="http://schemas.microsoft.com/office/word/2010/wordml" xmlns:w15="http://schemas.microsoft.com/office/word/2012/wordml" xmlns:w16cex="http://schemas.microsoft.com/office/word/2018/wordml/cex" xmlns:w16cid="http://schemas.microsoft.com/office/word/2016/wordml/cid" xmlns:w16="http://schemas.microsoft.com/office/word/2018/wordml" xmlns:w16du="http://schemas.microsoft.com/office/word/2023/wordml/word16du" xmlns:w16sdtdh="http://schemas.microsoft.com/office/word/2020/wordml/sdtdatahash" xmlns:w16sdtfl="http://schemas.microsoft.com/office/word/2024/wordml/sdtformatlock" xmlns:w16se="http://schemas.microsoft.com/office/word/2015/wordml/symex" xmlns:wpg="http://schemas.microsoft.com/office/word/2010/wordprocessingGroup" xmlns:wpi="http://schemas.microsoft.com/office/word/2010/wordprocessingInk" xmlns:wne="http://schemas.microsoft.com/office/word/2006/wordml" xmlns:wps="http://schemas.microsoft.com/office/word/2010/wordprocessingShape" mc:Ignorable="w14 w15 w16se w16cid w16 w16cex w16sdtdh w16sdtfl w16du wp14">
+  <w:abstractNum w:abstractNumId="0" w15:restartNumberingAfterBreak="0">
+    <w:nsid w:val="2F396736"/>
+    <w:multiLevelType w:val="hybridMultilevel"/>
+    <w:tmpl w:val="DC044000"/>
+    <w:lvl w:ilvl="0" w:tplc="0409000F">
+      <w:start w:val="1"/>
+      <w:numFmt w:val="decimal"/>
+      <w:lvlText w:val="%1."/>
+      <w:lvlJc w:val="left"/>
+      <w:pPr>
+        <w:ind w:left="720" w:hanging="360"/>
+      </w:pPr>
+      <w:rPr>
+        <w:rFonts w:hint="default"/>
+      </w:rPr>
+    </w:lvl>
+    <w:lvl w:ilvl="1" w:tplc="04090019">
+      <w:start w:val="1"/>
+      <w:numFmt w:val="lowerLetter"/>
+      <w:lvlText w:val="%2."/>
+      <w:lvlJc w:val="left"/>
+      <w:pPr>
+        <w:ind w:left="1440" w:hanging="360"/>
+      </w:pPr>
+    </w:lvl>
+    <w:lvl w:ilvl="2" w:tplc="0409001B" w:tentative="1">
+      <w:start w:val="1"/>
+      <w:numFmt w:val="lowerRoman"/>
+      <w:lvlText w:val="%3."/>
+      <w:lvlJc w:val="right"/>
+      <w:pPr>
+        <w:ind w:left="2160" w:hanging="180"/>
+      </w:pPr>
+    </w:lvl>
+    <w:lvl w:ilvl="3" w:tplc="0409000F" w:tentative="1">
+      <w:start w:val="1"/>
+      <w:numFmt w:val="decimal"/>
+      <w:lvlText w:val="%4."/>
+      <w:lvlJc w:val="left"/>
+      <w:pPr>
+        <w:ind w:left="2880" w:hanging="360"/>
+      </w:pPr>
+    </w:lvl>
+    <w:lvl w:ilvl="4" w:tplc="04090019" w:tentative="1">
+      <w:start w:val="1"/>
+      <w:numFmt w:val="lowerLetter"/>
+      <w:lvlText w:val="%5."/>
+      <w:lvlJc w:val="left"/>
+      <w:pPr>
+        <w:ind w:left="3600" w:hanging="360"/>
+      </w:pPr>
+    </w:lvl>
+    <w:lvl w:ilvl="5" w:tplc="0409001B" w:tentative="1">
+      <w:start w:val="1"/>
+      <w:numFmt w:val="lowerRoman"/>
+      <w:lvlText w:val="%6."/>
+      <w:lvlJc w:val="right"/>
+      <w:pPr>
+        <w:ind w:left="4320" w:hanging="180"/>
+      </w:pPr>
+    </w:lvl>
+    <w:lvl w:ilvl="6" w:tplc="0409000F" w:tentative="1">
+      <w:start w:val="1"/>
+      <w:numFmt w:val="decimal"/>
+      <w:lvlText w:val="%7."/>
+      <w:lvlJc w:val="left"/>
+      <w:pPr>
+        <w:ind w:left="5040" w:hanging="360"/>
+      </w:pPr>
+    </w:lvl>
+    <w:lvl w:ilvl="7" w:tplc="04090019" w:tentative="1">
+      <w:start w:val="1"/>
+      <w:numFmt w:val="lowerLetter"/>
+      <w:lvlText w:val="%8."/>
+      <w:lvlJc w:val="left"/>
+      <w:pPr>
+        <w:ind w:left="5760" w:hanging="360"/>
+      </w:pPr>
+    </w:lvl>
+    <w:lvl w:ilvl="8" w:tplc="0409001B" w:tentative="1">
+      <w:start w:val="1"/>
+      <w:numFmt w:val="lowerRoman"/>
+      <w:lvlText w:val="%9."/>
+      <w:lvlJc w:val="right"/>
+      <w:pPr>
+        <w:ind w:left="6480" w:hanging="180"/>
+      </w:pPr>
+    </w:lvl>
+  </w:abstractNum>
+  <w:num w:numId="1" w16cid:durableId="935481511">
+    <w:abstractNumId w:val="0"/>
+  </w:num>
+</w:numbering>
 </file>
 
 <file path=word/styles.xml><?xml version="1.0" encoding="utf-8"?>

</xml_diff>

<commit_message>
I've added that ability for user attempts to be logged. With that, I've added the ability for the user's account to be updated bassed on that last attempt. I plan on adding more stats to track, but the functionality is now there. In doing so I've added a dependencies file that allows me to securley get a current logged in user's information such as username and id. I'll be putting in information that is shared by other files.
</commit_message>
<xml_diff>
--- a/Database Requirements.docx
+++ b/Database Requirements.docx
@@ -101,8 +101,356 @@
           <w:b/>
           <w:bCs/>
         </w:rPr>
-        <w:t>Table structure:</w:t>
-      </w:r>
+        <w:t>Table structure</w:t>
+      </w:r>
+      <w:r>
+        <w:rPr>
+          <w:b/>
+          <w:bCs/>
+        </w:rPr>
+        <w:t>s:</w:t>
+      </w:r>
+    </w:p>
+    <w:p>
+      <w:pPr>
+        <w:pStyle w:val="ListParagraph"/>
+        <w:numPr>
+          <w:ilvl w:val="0"/>
+          <w:numId w:val="2"/>
+        </w:numPr>
+        <w:rPr>
+          <w:b/>
+          <w:bCs/>
+        </w:rPr>
+      </w:pPr>
+      <w:r>
+        <w:rPr>
+          <w:u w:val="single"/>
+        </w:rPr>
+        <w:t>Users</w:t>
+      </w:r>
+    </w:p>
+    <w:p>
+      <w:pPr>
+        <w:pStyle w:val="ListParagraph"/>
+        <w:numPr>
+          <w:ilvl w:val="1"/>
+          <w:numId w:val="2"/>
+        </w:numPr>
+        <w:rPr>
+          <w:b/>
+          <w:bCs/>
+        </w:rPr>
+      </w:pPr>
+      <w:r>
+        <w:t xml:space="preserve">ID – Primary Key – auto </w:t>
+      </w:r>
+      <w:proofErr w:type="spellStart"/>
+      <w:r>
+        <w:t>incrememnt</w:t>
+      </w:r>
+      <w:proofErr w:type="spellEnd"/>
+      <w:r>
+        <w:t xml:space="preserve"> </w:t>
+      </w:r>
+    </w:p>
+    <w:p>
+      <w:pPr>
+        <w:pStyle w:val="ListParagraph"/>
+        <w:numPr>
+          <w:ilvl w:val="1"/>
+          <w:numId w:val="2"/>
+        </w:numPr>
+        <w:rPr>
+          <w:b/>
+          <w:bCs/>
+        </w:rPr>
+      </w:pPr>
+      <w:r>
+        <w:t xml:space="preserve">Username – </w:t>
+      </w:r>
+      <w:proofErr w:type="spellStart"/>
+      <w:r>
+        <w:t>VarChar</w:t>
+      </w:r>
+      <w:proofErr w:type="spellEnd"/>
+      <w:r>
+        <w:t>(25)</w:t>
+      </w:r>
+    </w:p>
+    <w:p>
+      <w:pPr>
+        <w:pStyle w:val="ListParagraph"/>
+        <w:numPr>
+          <w:ilvl w:val="1"/>
+          <w:numId w:val="2"/>
+        </w:numPr>
+        <w:rPr>
+          <w:b/>
+          <w:bCs/>
+        </w:rPr>
+      </w:pPr>
+      <w:proofErr w:type="spellStart"/>
+      <w:r>
+        <w:t>Password_hash</w:t>
+      </w:r>
+      <w:proofErr w:type="spellEnd"/>
+      <w:r>
+        <w:t xml:space="preserve"> – </w:t>
+      </w:r>
+      <w:proofErr w:type="spellStart"/>
+      <w:r>
+        <w:t>VarChar</w:t>
+      </w:r>
+      <w:proofErr w:type="spellEnd"/>
+      <w:r>
+        <w:t>(60)</w:t>
+      </w:r>
+    </w:p>
+    <w:p>
+      <w:pPr>
+        <w:pStyle w:val="ListParagraph"/>
+        <w:numPr>
+          <w:ilvl w:val="1"/>
+          <w:numId w:val="2"/>
+        </w:numPr>
+        <w:rPr>
+          <w:b/>
+          <w:bCs/>
+        </w:rPr>
+      </w:pPr>
+      <w:r>
+        <w:t xml:space="preserve">Email – </w:t>
+      </w:r>
+      <w:proofErr w:type="spellStart"/>
+      <w:r>
+        <w:t>VarChar</w:t>
+      </w:r>
+      <w:proofErr w:type="spellEnd"/>
+      <w:r>
+        <w:t xml:space="preserve">(255) </w:t>
+      </w:r>
+    </w:p>
+    <w:p>
+      <w:pPr>
+        <w:pStyle w:val="ListParagraph"/>
+        <w:numPr>
+          <w:ilvl w:val="1"/>
+          <w:numId w:val="2"/>
+        </w:numPr>
+        <w:rPr>
+          <w:b/>
+          <w:bCs/>
+        </w:rPr>
+      </w:pPr>
+      <w:proofErr w:type="spellStart"/>
+      <w:r>
+        <w:t>total_attempts</w:t>
+      </w:r>
+      <w:proofErr w:type="spellEnd"/>
+      <w:r>
+        <w:t xml:space="preserve"> – int unsigned</w:t>
+      </w:r>
+    </w:p>
+    <w:p>
+      <w:pPr>
+        <w:pStyle w:val="ListParagraph"/>
+        <w:numPr>
+          <w:ilvl w:val="1"/>
+          <w:numId w:val="2"/>
+        </w:numPr>
+        <w:rPr>
+          <w:b/>
+          <w:bCs/>
+        </w:rPr>
+      </w:pPr>
+      <w:proofErr w:type="spellStart"/>
+      <w:r>
+        <w:t>created_at</w:t>
+      </w:r>
+      <w:proofErr w:type="spellEnd"/>
+      <w:r>
+        <w:t xml:space="preserve"> – timestamp</w:t>
+      </w:r>
+    </w:p>
+    <w:p>
+      <w:pPr>
+        <w:pStyle w:val="ListParagraph"/>
+        <w:numPr>
+          <w:ilvl w:val="1"/>
+          <w:numId w:val="2"/>
+        </w:numPr>
+        <w:rPr>
+          <w:b/>
+          <w:bCs/>
+        </w:rPr>
+      </w:pPr>
+      <w:proofErr w:type="spellStart"/>
+      <w:r>
+        <w:t>avg_wpm</w:t>
+      </w:r>
+      <w:proofErr w:type="spellEnd"/>
+    </w:p>
+    <w:p>
+      <w:pPr>
+        <w:pStyle w:val="ListParagraph"/>
+        <w:numPr>
+          <w:ilvl w:val="1"/>
+          <w:numId w:val="2"/>
+        </w:numPr>
+        <w:rPr>
+          <w:b/>
+          <w:bCs/>
+        </w:rPr>
+      </w:pPr>
+      <w:proofErr w:type="spellStart"/>
+      <w:r>
+        <w:t>best_wpm</w:t>
+      </w:r>
+      <w:proofErr w:type="spellEnd"/>
+    </w:p>
+    <w:p>
+      <w:pPr>
+        <w:pStyle w:val="ListParagraph"/>
+        <w:ind w:left="1440"/>
+        <w:rPr>
+          <w:b/>
+          <w:bCs/>
+        </w:rPr>
+      </w:pPr>
+    </w:p>
+    <w:p>
+      <w:pPr>
+        <w:pStyle w:val="ListParagraph"/>
+        <w:numPr>
+          <w:ilvl w:val="0"/>
+          <w:numId w:val="2"/>
+        </w:numPr>
+        <w:rPr>
+          <w:b/>
+          <w:bCs/>
+        </w:rPr>
+      </w:pPr>
+      <w:r>
+        <w:rPr>
+          <w:u w:val="single"/>
+        </w:rPr>
+        <w:t>Snippets:</w:t>
+      </w:r>
+    </w:p>
+    <w:p>
+      <w:pPr>
+        <w:pStyle w:val="ListParagraph"/>
+        <w:numPr>
+          <w:ilvl w:val="1"/>
+          <w:numId w:val="2"/>
+        </w:numPr>
+        <w:rPr>
+          <w:b/>
+          <w:bCs/>
+        </w:rPr>
+      </w:pPr>
+      <w:r>
+        <w:t xml:space="preserve">ID – primary key </w:t>
+      </w:r>
+    </w:p>
+    <w:p>
+      <w:pPr>
+        <w:pStyle w:val="ListParagraph"/>
+        <w:numPr>
+          <w:ilvl w:val="1"/>
+          <w:numId w:val="2"/>
+        </w:numPr>
+        <w:rPr>
+          <w:b/>
+          <w:bCs/>
+        </w:rPr>
+      </w:pPr>
+      <w:r>
+        <w:t>Language – varchar(32) – default plain</w:t>
+      </w:r>
+    </w:p>
+    <w:p>
+      <w:pPr>
+        <w:pStyle w:val="ListParagraph"/>
+        <w:numPr>
+          <w:ilvl w:val="1"/>
+          <w:numId w:val="2"/>
+        </w:numPr>
+        <w:rPr>
+          <w:b/>
+          <w:bCs/>
+        </w:rPr>
+      </w:pPr>
+      <w:r>
+        <w:t>Snippet – text</w:t>
+      </w:r>
+    </w:p>
+    <w:p>
+      <w:pPr>
+        <w:pStyle w:val="ListParagraph"/>
+        <w:numPr>
+          <w:ilvl w:val="1"/>
+          <w:numId w:val="2"/>
+        </w:numPr>
+        <w:rPr>
+          <w:b/>
+          <w:bCs/>
+        </w:rPr>
+      </w:pPr>
+      <w:proofErr w:type="spellStart"/>
+      <w:r>
+        <w:t>isActive</w:t>
+      </w:r>
+      <w:proofErr w:type="spellEnd"/>
+      <w:r>
+        <w:t xml:space="preserve"> – </w:t>
+      </w:r>
+      <w:proofErr w:type="spellStart"/>
+      <w:r>
+        <w:t>tinyInt</w:t>
+      </w:r>
+      <w:proofErr w:type="spellEnd"/>
+      <w:r>
+        <w:t>(1)</w:t>
+      </w:r>
+    </w:p>
+    <w:p>
+      <w:pPr>
+        <w:pStyle w:val="ListParagraph"/>
+        <w:numPr>
+          <w:ilvl w:val="1"/>
+          <w:numId w:val="2"/>
+        </w:numPr>
+        <w:rPr>
+          <w:b/>
+          <w:bCs/>
+        </w:rPr>
+      </w:pPr>
+      <w:proofErr w:type="spellStart"/>
+      <w:r>
+        <w:t>diffiucltyLv</w:t>
+      </w:r>
+      <w:proofErr w:type="spellEnd"/>
+      <w:r>
+        <w:t xml:space="preserve"> – </w:t>
+      </w:r>
+      <w:proofErr w:type="spellStart"/>
+      <w:r>
+        <w:t>varachar</w:t>
+      </w:r>
+      <w:proofErr w:type="spellEnd"/>
+      <w:r>
+        <w:t>(6) (easy, medium, hard)</w:t>
+      </w:r>
+    </w:p>
+    <w:p>
+      <w:pPr>
+        <w:rPr>
+          <w:b/>
+          <w:bCs/>
+        </w:rPr>
+      </w:pPr>
     </w:p>
     <w:sectPr>
       <w:pgSz w:w="12240" w:h="15840"/>
@@ -205,8 +553,123 @@
       </w:pPr>
     </w:lvl>
   </w:abstractNum>
+  <w:abstractNum w:abstractNumId="1" w15:restartNumberingAfterBreak="0">
+    <w:nsid w:val="735A1F78"/>
+    <w:multiLevelType w:val="hybridMultilevel"/>
+    <w:tmpl w:val="52E2F8F8"/>
+    <w:lvl w:ilvl="0" w:tplc="526C5452">
+      <w:numFmt w:val="bullet"/>
+      <w:lvlText w:val="-"/>
+      <w:lvlJc w:val="left"/>
+      <w:pPr>
+        <w:ind w:left="720" w:hanging="360"/>
+      </w:pPr>
+      <w:rPr>
+        <w:rFonts w:ascii="Aptos" w:eastAsiaTheme="minorHAnsi" w:hAnsi="Aptos" w:cstheme="minorBidi" w:hint="default"/>
+      </w:rPr>
+    </w:lvl>
+    <w:lvl w:ilvl="1" w:tplc="04090003">
+      <w:start w:val="1"/>
+      <w:numFmt w:val="bullet"/>
+      <w:lvlText w:val="o"/>
+      <w:lvlJc w:val="left"/>
+      <w:pPr>
+        <w:ind w:left="1440" w:hanging="360"/>
+      </w:pPr>
+      <w:rPr>
+        <w:rFonts w:ascii="Courier New" w:hAnsi="Courier New" w:cs="Courier New" w:hint="default"/>
+      </w:rPr>
+    </w:lvl>
+    <w:lvl w:ilvl="2" w:tplc="04090005" w:tentative="1">
+      <w:start w:val="1"/>
+      <w:numFmt w:val="bullet"/>
+      <w:lvlText w:val=""/>
+      <w:lvlJc w:val="left"/>
+      <w:pPr>
+        <w:ind w:left="2160" w:hanging="360"/>
+      </w:pPr>
+      <w:rPr>
+        <w:rFonts w:ascii="Wingdings" w:hAnsi="Wingdings" w:hint="default"/>
+      </w:rPr>
+    </w:lvl>
+    <w:lvl w:ilvl="3" w:tplc="04090001" w:tentative="1">
+      <w:start w:val="1"/>
+      <w:numFmt w:val="bullet"/>
+      <w:lvlText w:val=""/>
+      <w:lvlJc w:val="left"/>
+      <w:pPr>
+        <w:ind w:left="2880" w:hanging="360"/>
+      </w:pPr>
+      <w:rPr>
+        <w:rFonts w:ascii="Symbol" w:hAnsi="Symbol" w:hint="default"/>
+      </w:rPr>
+    </w:lvl>
+    <w:lvl w:ilvl="4" w:tplc="04090003" w:tentative="1">
+      <w:start w:val="1"/>
+      <w:numFmt w:val="bullet"/>
+      <w:lvlText w:val="o"/>
+      <w:lvlJc w:val="left"/>
+      <w:pPr>
+        <w:ind w:left="3600" w:hanging="360"/>
+      </w:pPr>
+      <w:rPr>
+        <w:rFonts w:ascii="Courier New" w:hAnsi="Courier New" w:cs="Courier New" w:hint="default"/>
+      </w:rPr>
+    </w:lvl>
+    <w:lvl w:ilvl="5" w:tplc="04090005" w:tentative="1">
+      <w:start w:val="1"/>
+      <w:numFmt w:val="bullet"/>
+      <w:lvlText w:val=""/>
+      <w:lvlJc w:val="left"/>
+      <w:pPr>
+        <w:ind w:left="4320" w:hanging="360"/>
+      </w:pPr>
+      <w:rPr>
+        <w:rFonts w:ascii="Wingdings" w:hAnsi="Wingdings" w:hint="default"/>
+      </w:rPr>
+    </w:lvl>
+    <w:lvl w:ilvl="6" w:tplc="04090001" w:tentative="1">
+      <w:start w:val="1"/>
+      <w:numFmt w:val="bullet"/>
+      <w:lvlText w:val=""/>
+      <w:lvlJc w:val="left"/>
+      <w:pPr>
+        <w:ind w:left="5040" w:hanging="360"/>
+      </w:pPr>
+      <w:rPr>
+        <w:rFonts w:ascii="Symbol" w:hAnsi="Symbol" w:hint="default"/>
+      </w:rPr>
+    </w:lvl>
+    <w:lvl w:ilvl="7" w:tplc="04090003" w:tentative="1">
+      <w:start w:val="1"/>
+      <w:numFmt w:val="bullet"/>
+      <w:lvlText w:val="o"/>
+      <w:lvlJc w:val="left"/>
+      <w:pPr>
+        <w:ind w:left="5760" w:hanging="360"/>
+      </w:pPr>
+      <w:rPr>
+        <w:rFonts w:ascii="Courier New" w:hAnsi="Courier New" w:cs="Courier New" w:hint="default"/>
+      </w:rPr>
+    </w:lvl>
+    <w:lvl w:ilvl="8" w:tplc="04090005" w:tentative="1">
+      <w:start w:val="1"/>
+      <w:numFmt w:val="bullet"/>
+      <w:lvlText w:val=""/>
+      <w:lvlJc w:val="left"/>
+      <w:pPr>
+        <w:ind w:left="6480" w:hanging="360"/>
+      </w:pPr>
+      <w:rPr>
+        <w:rFonts w:ascii="Wingdings" w:hAnsi="Wingdings" w:hint="default"/>
+      </w:rPr>
+    </w:lvl>
+  </w:abstractNum>
   <w:num w:numId="1" w16cid:durableId="935481511">
     <w:abstractNumId w:val="0"/>
+  </w:num>
+  <w:num w:numId="2" w16cid:durableId="1964967673">
+    <w:abstractNumId w:val="1"/>
   </w:num>
 </w:numbering>
 </file>

</xml_diff>